<commit_message>
add the ssd results
</commit_message>
<xml_diff>
--- a/README.docx
+++ b/README.docx
@@ -66,7 +66,6 @@
     <w:p>
       <w:pPr>
         <w:rPr>
-          <w:rFonts w:hint="eastAsia"/>
           <w:sz w:val="36"/>
           <w:szCs w:val="36"/>
         </w:rPr>
@@ -464,14 +463,7 @@
           <w:sz w:val="28"/>
           <w:szCs w:val="28"/>
         </w:rPr>
-        <w:t>fcn8net.py, ssdnet.py, rcnnnet.py</w:t>
-      </w:r>
-      <w:r>
-        <w:rPr>
-          <w:sz w:val="28"/>
-          <w:szCs w:val="28"/>
-        </w:rPr>
-        <w:t xml:space="preserve"> </w:t>
+        <w:t xml:space="preserve">fcn8net.py, ssdnet.py, rcnnnet.py </w:t>
       </w:r>
       <w:r>
         <w:rPr>
@@ -547,7 +539,6 @@
     <w:p>
       <w:pPr>
         <w:rPr>
-          <w:rFonts w:hint="eastAsia"/>
           <w:sz w:val="28"/>
           <w:szCs w:val="28"/>
         </w:rPr>
@@ -907,7 +898,6 @@
     <w:p>
       <w:pPr>
         <w:rPr>
-          <w:rFonts w:hint="eastAsia"/>
           <w:sz w:val="28"/>
           <w:szCs w:val="28"/>
         </w:rPr>
@@ -926,21 +916,12 @@
           <w:sz w:val="36"/>
           <w:szCs w:val="36"/>
         </w:rPr>
-        <w:t>测试结果</w:t>
-      </w:r>
-      <w:r>
-        <w:rPr>
-          <w:rFonts w:hint="eastAsia"/>
-          <w:sz w:val="36"/>
-          <w:szCs w:val="36"/>
-        </w:rPr>
-        <w:t>：</w:t>
+        <w:t>测试结果：</w:t>
       </w:r>
     </w:p>
     <w:p>
       <w:pPr>
         <w:rPr>
-          <w:rFonts w:hint="eastAsia"/>
           <w:sz w:val="36"/>
           <w:szCs w:val="36"/>
         </w:rPr>
@@ -973,52 +954,49 @@
           <w:p>
             <w:pPr>
               <w:rPr>
+                <w:sz w:val="28"/>
+                <w:szCs w:val="28"/>
+              </w:rPr>
+            </w:pPr>
+          </w:p>
+        </w:tc>
+        <w:tc>
+          <w:tcPr>
+            <w:tcW w:w="2019" w:type="dxa"/>
+          </w:tcPr>
+          <w:p>
+            <w:pPr>
+              <w:rPr>
+                <w:sz w:val="28"/>
+                <w:szCs w:val="28"/>
+              </w:rPr>
+            </w:pPr>
+            <w:r>
+              <w:rPr>
+                <w:sz w:val="28"/>
+                <w:szCs w:val="28"/>
+              </w:rPr>
+              <w:t>01_semseg</w:t>
+            </w:r>
+          </w:p>
+        </w:tc>
+        <w:tc>
+          <w:tcPr>
+            <w:tcW w:w="2008" w:type="dxa"/>
+          </w:tcPr>
+          <w:p>
+            <w:pPr>
+              <w:rPr>
+                <w:sz w:val="28"/>
+                <w:szCs w:val="28"/>
+              </w:rPr>
+            </w:pPr>
+            <w:r>
+              <w:rPr>
                 <w:rFonts w:hint="eastAsia"/>
                 <w:sz w:val="28"/>
                 <w:szCs w:val="28"/>
               </w:rPr>
-            </w:pPr>
-          </w:p>
-        </w:tc>
-        <w:tc>
-          <w:tcPr>
-            <w:tcW w:w="2019" w:type="dxa"/>
-          </w:tcPr>
-          <w:p>
-            <w:pPr>
-              <w:rPr>
-                <w:rFonts w:hint="eastAsia"/>
-                <w:sz w:val="28"/>
-                <w:szCs w:val="28"/>
-              </w:rPr>
-            </w:pPr>
-            <w:r>
-              <w:rPr>
-                <w:sz w:val="28"/>
-                <w:szCs w:val="28"/>
-              </w:rPr>
-              <w:t>01_semseg</w:t>
-            </w:r>
-          </w:p>
-        </w:tc>
-        <w:tc>
-          <w:tcPr>
-            <w:tcW w:w="2008" w:type="dxa"/>
-          </w:tcPr>
-          <w:p>
-            <w:pPr>
-              <w:rPr>
-                <w:rFonts w:hint="eastAsia"/>
-                <w:sz w:val="28"/>
-                <w:szCs w:val="28"/>
-              </w:rPr>
-            </w:pPr>
-            <w:r>
-              <w:rPr>
-                <w:rFonts w:hint="eastAsia"/>
-                <w:sz w:val="28"/>
-                <w:szCs w:val="28"/>
-              </w:rPr>
               <w:t>0</w:t>
             </w:r>
             <w:r>
@@ -1037,7 +1015,6 @@
           <w:p>
             <w:pPr>
               <w:rPr>
-                <w:rFonts w:hint="eastAsia"/>
                 <w:sz w:val="28"/>
                 <w:szCs w:val="28"/>
               </w:rPr>
@@ -1079,90 +1056,87 @@
           <w:p>
             <w:pPr>
               <w:rPr>
+                <w:sz w:val="28"/>
+                <w:szCs w:val="28"/>
+              </w:rPr>
+            </w:pPr>
+            <w:proofErr w:type="spellStart"/>
+            <w:r>
+              <w:rPr>
+                <w:sz w:val="28"/>
+                <w:szCs w:val="28"/>
+              </w:rPr>
+              <w:t>Bosch_results</w:t>
+            </w:r>
+            <w:proofErr w:type="spellEnd"/>
+          </w:p>
+        </w:tc>
+        <w:tc>
+          <w:tcPr>
+            <w:tcW w:w="2019" w:type="dxa"/>
+          </w:tcPr>
+          <w:p>
+            <w:pPr>
+              <w:rPr>
+                <w:sz w:val="28"/>
+                <w:szCs w:val="28"/>
+              </w:rPr>
+            </w:pPr>
+            <w:r>
+              <w:rPr>
+                <w:sz w:val="28"/>
+                <w:szCs w:val="28"/>
+              </w:rPr>
+              <w:t>O</w:t>
+            </w:r>
+            <w:r>
+              <w:rPr>
                 <w:rFonts w:hint="eastAsia"/>
                 <w:sz w:val="28"/>
                 <w:szCs w:val="28"/>
               </w:rPr>
-            </w:pPr>
-            <w:proofErr w:type="spellStart"/>
-            <w:r>
-              <w:rPr>
-                <w:sz w:val="28"/>
-                <w:szCs w:val="28"/>
-              </w:rPr>
-              <w:t>Bosch_results</w:t>
-            </w:r>
-            <w:proofErr w:type="spellEnd"/>
-          </w:p>
-        </w:tc>
-        <w:tc>
-          <w:tcPr>
-            <w:tcW w:w="2019" w:type="dxa"/>
-          </w:tcPr>
-          <w:p>
-            <w:pPr>
+              <w:t>P</w:t>
+            </w:r>
+            <w:r>
+              <w:rPr>
+                <w:sz w:val="28"/>
+                <w:szCs w:val="28"/>
+              </w:rPr>
+              <w:t>A</w:t>
+            </w:r>
+            <w:r>
+              <w:rPr>
+                <w:sz w:val="28"/>
+                <w:szCs w:val="28"/>
+              </w:rPr>
+              <w:t>：</w:t>
+            </w:r>
+            <w:r>
+              <w:rPr>
+                <w:sz w:val="28"/>
+                <w:szCs w:val="28"/>
+              </w:rPr>
+              <w:t>0.860</w:t>
+            </w:r>
+          </w:p>
+        </w:tc>
+        <w:tc>
+          <w:tcPr>
+            <w:tcW w:w="2008" w:type="dxa"/>
+          </w:tcPr>
+          <w:p>
+            <w:pPr>
+              <w:rPr>
+                <w:sz w:val="28"/>
+                <w:szCs w:val="28"/>
+              </w:rPr>
+            </w:pPr>
+            <w:r>
               <w:rPr>
                 <w:rFonts w:hint="eastAsia"/>
                 <w:sz w:val="28"/>
                 <w:szCs w:val="28"/>
               </w:rPr>
-            </w:pPr>
-            <w:r>
-              <w:rPr>
-                <w:sz w:val="28"/>
-                <w:szCs w:val="28"/>
-              </w:rPr>
-              <w:t>O</w:t>
-            </w:r>
-            <w:r>
-              <w:rPr>
-                <w:rFonts w:hint="eastAsia"/>
-                <w:sz w:val="28"/>
-                <w:szCs w:val="28"/>
-              </w:rPr>
-              <w:t>P</w:t>
-            </w:r>
-            <w:r>
-              <w:rPr>
-                <w:sz w:val="28"/>
-                <w:szCs w:val="28"/>
-              </w:rPr>
-              <w:t>A</w:t>
-            </w:r>
-            <w:r>
-              <w:rPr>
-                <w:sz w:val="28"/>
-                <w:szCs w:val="28"/>
-              </w:rPr>
-              <w:t>：</w:t>
-            </w:r>
-            <w:r>
-              <w:rPr>
-                <w:sz w:val="28"/>
-                <w:szCs w:val="28"/>
-              </w:rPr>
-              <w:t>0.860</w:t>
-            </w:r>
-          </w:p>
-        </w:tc>
-        <w:tc>
-          <w:tcPr>
-            <w:tcW w:w="2008" w:type="dxa"/>
-          </w:tcPr>
-          <w:p>
-            <w:pPr>
-              <w:rPr>
-                <w:rFonts w:hint="eastAsia"/>
-                <w:sz w:val="28"/>
-                <w:szCs w:val="28"/>
-              </w:rPr>
-            </w:pPr>
-            <w:r>
-              <w:rPr>
-                <w:rFonts w:hint="eastAsia"/>
-                <w:sz w:val="28"/>
-                <w:szCs w:val="28"/>
-              </w:rPr>
               <w:t>L</w:t>
             </w:r>
             <w:r>
@@ -1181,7 +1155,6 @@
           <w:p>
             <w:pPr>
               <w:rPr>
-                <w:rFonts w:hint="eastAsia"/>
                 <w:sz w:val="28"/>
                 <w:szCs w:val="28"/>
               </w:rPr>
@@ -1235,24 +1208,23 @@
           <w:p>
             <w:pPr>
               <w:rPr>
+                <w:sz w:val="28"/>
+                <w:szCs w:val="28"/>
+              </w:rPr>
+            </w:pPr>
+            <w:r>
+              <w:rPr>
+                <w:sz w:val="28"/>
+                <w:szCs w:val="28"/>
+              </w:rPr>
+              <w:t>O</w:t>
+            </w:r>
+            <w:r>
+              <w:rPr>
                 <w:rFonts w:hint="eastAsia"/>
                 <w:sz w:val="28"/>
                 <w:szCs w:val="28"/>
               </w:rPr>
-            </w:pPr>
-            <w:r>
-              <w:rPr>
-                <w:sz w:val="28"/>
-                <w:szCs w:val="28"/>
-              </w:rPr>
-              <w:t>O</w:t>
-            </w:r>
-            <w:r>
-              <w:rPr>
-                <w:rFonts w:hint="eastAsia"/>
-                <w:sz w:val="28"/>
-                <w:szCs w:val="28"/>
-              </w:rPr>
               <w:t>M</w:t>
             </w:r>
             <w:r>
@@ -1288,7 +1260,6 @@
           <w:p>
             <w:pPr>
               <w:rPr>
-                <w:rFonts w:hint="eastAsia"/>
                 <w:sz w:val="28"/>
                 <w:szCs w:val="28"/>
               </w:rPr>
@@ -1302,7 +1273,6 @@
           <w:p>
             <w:pPr>
               <w:rPr>
-                <w:rFonts w:hint="eastAsia"/>
                 <w:sz w:val="28"/>
                 <w:szCs w:val="28"/>
               </w:rPr>
@@ -1350,90 +1320,87 @@
           <w:p>
             <w:pPr>
               <w:rPr>
+                <w:sz w:val="28"/>
+                <w:szCs w:val="28"/>
+              </w:rPr>
+            </w:pPr>
+            <w:proofErr w:type="spellStart"/>
+            <w:r>
+              <w:rPr>
+                <w:sz w:val="28"/>
+                <w:szCs w:val="28"/>
+              </w:rPr>
+              <w:t>True_results</w:t>
+            </w:r>
+            <w:proofErr w:type="spellEnd"/>
+          </w:p>
+        </w:tc>
+        <w:tc>
+          <w:tcPr>
+            <w:tcW w:w="2019" w:type="dxa"/>
+          </w:tcPr>
+          <w:p>
+            <w:pPr>
+              <w:rPr>
+                <w:sz w:val="28"/>
+                <w:szCs w:val="28"/>
+              </w:rPr>
+            </w:pPr>
+            <w:r>
+              <w:rPr>
+                <w:sz w:val="28"/>
+                <w:szCs w:val="28"/>
+              </w:rPr>
+              <w:t>O</w:t>
+            </w:r>
+            <w:r>
+              <w:rPr>
                 <w:rFonts w:hint="eastAsia"/>
                 <w:sz w:val="28"/>
                 <w:szCs w:val="28"/>
               </w:rPr>
-            </w:pPr>
-            <w:proofErr w:type="spellStart"/>
-            <w:r>
-              <w:rPr>
-                <w:sz w:val="28"/>
-                <w:szCs w:val="28"/>
-              </w:rPr>
-              <w:t>True_results</w:t>
-            </w:r>
-            <w:proofErr w:type="spellEnd"/>
-          </w:p>
-        </w:tc>
-        <w:tc>
-          <w:tcPr>
-            <w:tcW w:w="2019" w:type="dxa"/>
-          </w:tcPr>
-          <w:p>
-            <w:pPr>
+              <w:t>P</w:t>
+            </w:r>
+            <w:r>
+              <w:rPr>
+                <w:sz w:val="28"/>
+                <w:szCs w:val="28"/>
+              </w:rPr>
+              <w:t>A</w:t>
+            </w:r>
+            <w:r>
+              <w:rPr>
+                <w:sz w:val="28"/>
+                <w:szCs w:val="28"/>
+              </w:rPr>
+              <w:t>：</w:t>
+            </w:r>
+            <w:r>
+              <w:rPr>
+                <w:sz w:val="28"/>
+                <w:szCs w:val="28"/>
+              </w:rPr>
+              <w:t>0.854</w:t>
+            </w:r>
+          </w:p>
+        </w:tc>
+        <w:tc>
+          <w:tcPr>
+            <w:tcW w:w="2008" w:type="dxa"/>
+          </w:tcPr>
+          <w:p>
+            <w:pPr>
+              <w:rPr>
+                <w:sz w:val="28"/>
+                <w:szCs w:val="28"/>
+              </w:rPr>
+            </w:pPr>
+            <w:r>
               <w:rPr>
                 <w:rFonts w:hint="eastAsia"/>
                 <w:sz w:val="28"/>
                 <w:szCs w:val="28"/>
               </w:rPr>
-            </w:pPr>
-            <w:r>
-              <w:rPr>
-                <w:sz w:val="28"/>
-                <w:szCs w:val="28"/>
-              </w:rPr>
-              <w:t>O</w:t>
-            </w:r>
-            <w:r>
-              <w:rPr>
-                <w:rFonts w:hint="eastAsia"/>
-                <w:sz w:val="28"/>
-                <w:szCs w:val="28"/>
-              </w:rPr>
-              <w:t>P</w:t>
-            </w:r>
-            <w:r>
-              <w:rPr>
-                <w:sz w:val="28"/>
-                <w:szCs w:val="28"/>
-              </w:rPr>
-              <w:t>A</w:t>
-            </w:r>
-            <w:r>
-              <w:rPr>
-                <w:sz w:val="28"/>
-                <w:szCs w:val="28"/>
-              </w:rPr>
-              <w:t>：</w:t>
-            </w:r>
-            <w:r>
-              <w:rPr>
-                <w:sz w:val="28"/>
-                <w:szCs w:val="28"/>
-              </w:rPr>
-              <w:t>0.854</w:t>
-            </w:r>
-          </w:p>
-        </w:tc>
-        <w:tc>
-          <w:tcPr>
-            <w:tcW w:w="2008" w:type="dxa"/>
-          </w:tcPr>
-          <w:p>
-            <w:pPr>
-              <w:rPr>
-                <w:rFonts w:hint="eastAsia"/>
-                <w:sz w:val="28"/>
-                <w:szCs w:val="28"/>
-              </w:rPr>
-            </w:pPr>
-            <w:r>
-              <w:rPr>
-                <w:rFonts w:hint="eastAsia"/>
-                <w:sz w:val="28"/>
-                <w:szCs w:val="28"/>
-              </w:rPr>
               <w:t>L</w:t>
             </w:r>
             <w:r>
@@ -1452,7 +1419,6 @@
           <w:p>
             <w:pPr>
               <w:rPr>
-                <w:rFonts w:hint="eastAsia"/>
                 <w:sz w:val="28"/>
                 <w:szCs w:val="28"/>
               </w:rPr>
@@ -1520,24 +1486,23 @@
           <w:p>
             <w:pPr>
               <w:rPr>
+                <w:sz w:val="28"/>
+                <w:szCs w:val="28"/>
+              </w:rPr>
+            </w:pPr>
+            <w:r>
+              <w:rPr>
+                <w:sz w:val="28"/>
+                <w:szCs w:val="28"/>
+              </w:rPr>
+              <w:t>O</w:t>
+            </w:r>
+            <w:r>
+              <w:rPr>
                 <w:rFonts w:hint="eastAsia"/>
                 <w:sz w:val="28"/>
                 <w:szCs w:val="28"/>
               </w:rPr>
-            </w:pPr>
-            <w:r>
-              <w:rPr>
-                <w:sz w:val="28"/>
-                <w:szCs w:val="28"/>
-              </w:rPr>
-              <w:t>O</w:t>
-            </w:r>
-            <w:r>
-              <w:rPr>
-                <w:rFonts w:hint="eastAsia"/>
-                <w:sz w:val="28"/>
-                <w:szCs w:val="28"/>
-              </w:rPr>
               <w:t>M</w:t>
             </w:r>
             <w:r>
@@ -1545,14 +1510,7 @@
                 <w:sz w:val="28"/>
                 <w:szCs w:val="28"/>
               </w:rPr>
-              <w:t>A</w:t>
-            </w:r>
-            <w:r>
-              <w:rPr>
-                <w:sz w:val="28"/>
-                <w:szCs w:val="28"/>
-              </w:rPr>
-              <w:t xml:space="preserve">: </w:t>
+              <w:t xml:space="preserve">A: </w:t>
             </w:r>
             <w:r>
               <w:rPr>
@@ -1570,7 +1528,6 @@
           <w:p>
             <w:pPr>
               <w:rPr>
-                <w:rFonts w:hint="eastAsia"/>
                 <w:sz w:val="28"/>
                 <w:szCs w:val="28"/>
               </w:rPr>
@@ -1588,12 +1545,23 @@
                 <w:szCs w:val="28"/>
               </w:rPr>
             </w:pPr>
-            <w:r>
-              <w:rPr>
-                <w:sz w:val="28"/>
-                <w:szCs w:val="28"/>
-              </w:rPr>
-              <w:t xml:space="preserve">OMA:  </w:t>
+            <w:bookmarkStart w:id="0" w:name="OLE_LINK1"/>
+            <w:bookmarkStart w:id="1" w:name="OLE_LINK2"/>
+            <w:r>
+              <w:rPr>
+                <w:sz w:val="28"/>
+                <w:szCs w:val="28"/>
+              </w:rPr>
+              <w:t>OMA:</w:t>
+            </w:r>
+            <w:bookmarkEnd w:id="0"/>
+            <w:bookmarkEnd w:id="1"/>
+            <w:r>
+              <w:rPr>
+                <w:sz w:val="28"/>
+                <w:szCs w:val="28"/>
+              </w:rPr>
+              <w:t xml:space="preserve">  </w:t>
             </w:r>
             <w:r>
               <w:rPr>
@@ -1617,33 +1585,117 @@
           <w:p>
             <w:pPr>
               <w:rPr>
+                <w:sz w:val="28"/>
+                <w:szCs w:val="28"/>
+              </w:rPr>
+            </w:pPr>
+            <w:proofErr w:type="spellStart"/>
+            <w:r>
+              <w:rPr>
+                <w:sz w:val="28"/>
+                <w:szCs w:val="28"/>
+              </w:rPr>
+              <w:t>Quantized_results</w:t>
+            </w:r>
+            <w:proofErr w:type="spellEnd"/>
+          </w:p>
+        </w:tc>
+        <w:tc>
+          <w:tcPr>
+            <w:tcW w:w="2019" w:type="dxa"/>
+          </w:tcPr>
+          <w:p>
+            <w:pPr>
+              <w:rPr>
+                <w:sz w:val="28"/>
+                <w:szCs w:val="28"/>
+              </w:rPr>
+            </w:pPr>
+            <w:r>
+              <w:rPr>
+                <w:sz w:val="28"/>
+                <w:szCs w:val="28"/>
+              </w:rPr>
+              <w:t>O</w:t>
+            </w:r>
+            <w:r>
+              <w:rPr>
                 <w:rFonts w:hint="eastAsia"/>
                 <w:sz w:val="28"/>
                 <w:szCs w:val="28"/>
               </w:rPr>
-            </w:pPr>
-            <w:proofErr w:type="spellStart"/>
-            <w:r>
-              <w:rPr>
-                <w:sz w:val="28"/>
-                <w:szCs w:val="28"/>
-              </w:rPr>
-              <w:t>Quantized_results</w:t>
-            </w:r>
-            <w:proofErr w:type="spellEnd"/>
-          </w:p>
-        </w:tc>
-        <w:tc>
-          <w:tcPr>
-            <w:tcW w:w="2019" w:type="dxa"/>
-          </w:tcPr>
-          <w:p>
-            <w:pPr>
+              <w:t>P</w:t>
+            </w:r>
+            <w:r>
+              <w:rPr>
+                <w:sz w:val="28"/>
+                <w:szCs w:val="28"/>
+              </w:rPr>
+              <w:t>A</w:t>
+            </w:r>
+            <w:r>
+              <w:rPr>
+                <w:sz w:val="28"/>
+                <w:szCs w:val="28"/>
+              </w:rPr>
+              <w:t>：</w:t>
+            </w:r>
+            <w:r>
+              <w:rPr>
+                <w:sz w:val="28"/>
+                <w:szCs w:val="28"/>
+              </w:rPr>
+              <w:t>0.831</w:t>
+            </w:r>
+          </w:p>
+        </w:tc>
+        <w:tc>
+          <w:tcPr>
+            <w:tcW w:w="2008" w:type="dxa"/>
+          </w:tcPr>
+          <w:p>
+            <w:pPr>
+              <w:rPr>
+                <w:sz w:val="28"/>
+                <w:szCs w:val="28"/>
+              </w:rPr>
+            </w:pPr>
+            <w:r>
               <w:rPr>
                 <w:rFonts w:hint="eastAsia"/>
                 <w:sz w:val="28"/>
                 <w:szCs w:val="28"/>
               </w:rPr>
+              <w:t>L</w:t>
+            </w:r>
+            <w:r>
+              <w:rPr>
+                <w:sz w:val="28"/>
+                <w:szCs w:val="28"/>
+              </w:rPr>
+              <w:t xml:space="preserve">AMR:  </w:t>
+            </w:r>
+            <w:r>
+              <w:rPr>
+                <w:sz w:val="28"/>
+                <w:szCs w:val="28"/>
+              </w:rPr>
+              <w:t>0.526</w:t>
+            </w:r>
+            <w:bookmarkStart w:id="2" w:name="_GoBack"/>
+            <w:bookmarkEnd w:id="2"/>
+          </w:p>
+        </w:tc>
+        <w:tc>
+          <w:tcPr>
+            <w:tcW w:w="1993" w:type="dxa"/>
+          </w:tcPr>
+          <w:p>
+            <w:pPr>
+              <w:rPr>
+                <w:sz w:val="28"/>
+                <w:szCs w:val="28"/>
+              </w:rPr>
             </w:pPr>
             <w:r>
               <w:rPr>
@@ -1665,95 +1717,7 @@
                 <w:sz w:val="28"/>
                 <w:szCs w:val="28"/>
               </w:rPr>
-              <w:t>A</w:t>
-            </w:r>
-            <w:r>
-              <w:rPr>
-                <w:sz w:val="28"/>
-                <w:szCs w:val="28"/>
-              </w:rPr>
-              <w:t>：</w:t>
-            </w:r>
-            <w:r>
-              <w:rPr>
-                <w:sz w:val="28"/>
-                <w:szCs w:val="28"/>
-              </w:rPr>
-              <w:t>0.831</w:t>
-            </w:r>
-          </w:p>
-        </w:tc>
-        <w:tc>
-          <w:tcPr>
-            <w:tcW w:w="2008" w:type="dxa"/>
-          </w:tcPr>
-          <w:p>
-            <w:pPr>
-              <w:rPr>
-                <w:rFonts w:hint="eastAsia"/>
-                <w:sz w:val="28"/>
-                <w:szCs w:val="28"/>
-              </w:rPr>
-            </w:pPr>
-            <w:r>
-              <w:rPr>
-                <w:rFonts w:hint="eastAsia"/>
-                <w:sz w:val="28"/>
-                <w:szCs w:val="28"/>
-              </w:rPr>
-              <w:t>L</w:t>
-            </w:r>
-            <w:r>
-              <w:rPr>
-                <w:sz w:val="28"/>
-                <w:szCs w:val="28"/>
-              </w:rPr>
-              <w:t xml:space="preserve">AMR:  </w:t>
-            </w:r>
-            <w:bookmarkStart w:id="0" w:name="_GoBack"/>
-            <w:bookmarkEnd w:id="0"/>
-          </w:p>
-        </w:tc>
-        <w:tc>
-          <w:tcPr>
-            <w:tcW w:w="1993" w:type="dxa"/>
-          </w:tcPr>
-          <w:p>
-            <w:pPr>
-              <w:rPr>
-                <w:rFonts w:hint="eastAsia"/>
-                <w:sz w:val="28"/>
-                <w:szCs w:val="28"/>
-              </w:rPr>
-            </w:pPr>
-            <w:r>
-              <w:rPr>
-                <w:sz w:val="28"/>
-                <w:szCs w:val="28"/>
-              </w:rPr>
-              <w:t>O</w:t>
-            </w:r>
-            <w:r>
-              <w:rPr>
-                <w:rFonts w:hint="eastAsia"/>
-                <w:sz w:val="28"/>
-                <w:szCs w:val="28"/>
-              </w:rPr>
-              <w:t>P</w:t>
-            </w:r>
-            <w:r>
-              <w:rPr>
-                <w:sz w:val="28"/>
-                <w:szCs w:val="28"/>
-              </w:rPr>
-              <w:t>A:</w:t>
-            </w:r>
-            <w:r>
-              <w:rPr>
-                <w:sz w:val="28"/>
-                <w:szCs w:val="28"/>
-              </w:rPr>
-              <w:t xml:space="preserve">  </w:t>
+              <w:t xml:space="preserve">A:  </w:t>
             </w:r>
             <w:r>
               <w:t xml:space="preserve"> </w:t>
@@ -1793,24 +1757,23 @@
           <w:p>
             <w:pPr>
               <w:rPr>
+                <w:sz w:val="28"/>
+                <w:szCs w:val="28"/>
+              </w:rPr>
+            </w:pPr>
+            <w:r>
+              <w:rPr>
+                <w:sz w:val="28"/>
+                <w:szCs w:val="28"/>
+              </w:rPr>
+              <w:t>O</w:t>
+            </w:r>
+            <w:r>
+              <w:rPr>
                 <w:rFonts w:hint="eastAsia"/>
                 <w:sz w:val="28"/>
                 <w:szCs w:val="28"/>
               </w:rPr>
-            </w:pPr>
-            <w:r>
-              <w:rPr>
-                <w:sz w:val="28"/>
-                <w:szCs w:val="28"/>
-              </w:rPr>
-              <w:t>O</w:t>
-            </w:r>
-            <w:r>
-              <w:rPr>
-                <w:rFonts w:hint="eastAsia"/>
-                <w:sz w:val="28"/>
-                <w:szCs w:val="28"/>
-              </w:rPr>
               <w:t>M</w:t>
             </w:r>
             <w:r>
@@ -1818,14 +1781,7 @@
                 <w:sz w:val="28"/>
                 <w:szCs w:val="28"/>
               </w:rPr>
-              <w:t>A:</w:t>
-            </w:r>
-            <w:r>
-              <w:rPr>
-                <w:sz w:val="28"/>
-                <w:szCs w:val="28"/>
-              </w:rPr>
-              <w:t xml:space="preserve"> </w:t>
+              <w:t xml:space="preserve">A: </w:t>
             </w:r>
             <w:r>
               <w:rPr>
@@ -1843,7 +1799,6 @@
           <w:p>
             <w:pPr>
               <w:rPr>
-                <w:rFonts w:hint="eastAsia"/>
                 <w:sz w:val="28"/>
                 <w:szCs w:val="28"/>
               </w:rPr>
@@ -1857,24 +1812,16 @@
           <w:p>
             <w:pPr>
               <w:rPr>
-                <w:rFonts w:hint="eastAsia"/>
-                <w:sz w:val="28"/>
-                <w:szCs w:val="28"/>
-              </w:rPr>
-            </w:pPr>
-            <w:r>
-              <w:rPr>
-                <w:sz w:val="28"/>
-                <w:szCs w:val="28"/>
-              </w:rPr>
-              <w:t>OMA:</w:t>
-            </w:r>
-            <w:r>
-              <w:rPr>
-                <w:sz w:val="28"/>
-                <w:szCs w:val="28"/>
-              </w:rPr>
-              <w:t xml:space="preserve">  </w:t>
+                <w:sz w:val="28"/>
+                <w:szCs w:val="28"/>
+              </w:rPr>
+            </w:pPr>
+            <w:r>
+              <w:rPr>
+                <w:sz w:val="28"/>
+                <w:szCs w:val="28"/>
+              </w:rPr>
+              <w:t xml:space="preserve">OMA:  </w:t>
             </w:r>
             <w:r>
               <w:rPr>
@@ -1891,7 +1838,6 @@
     <w:p>
       <w:pPr>
         <w:rPr>
-          <w:rFonts w:hint="eastAsia"/>
           <w:sz w:val="28"/>
           <w:szCs w:val="28"/>
         </w:rPr>

</xml_diff>